<commit_message>
Update in the neighborhood of.docx
</commit_message>
<xml_diff>
--- a/99_just_another_30_away/right_turn_just_another_30_away/in the neighborhood of.docx
+++ b/99_just_another_30_away/right_turn_just_another_30_away/in the neighborhood of.docx
@@ -2138,6 +2138,14 @@
           <w:szCs w:val="24"/>
         </w:rPr>
         <w:t>. It is the limit of the search using the sub-keys.</w:t>
+      </w:r>
+      <w:r>
+        <w:rPr>
+          <w:rFonts w:ascii="Arial Black" w:hAnsi="Arial Black"/>
+          <w:sz w:val="24"/>
+          <w:szCs w:val="24"/>
+        </w:rPr>
+        <w:t xml:space="preserve"> All numbers to the right of 1/7 are already sorted off.</w:t>
       </w:r>
     </w:p>
     <w:p>
@@ -2549,7 +2557,23 @@
           <w:szCs w:val="24"/>
         </w:rPr>
         <w:lastRenderedPageBreak/>
-        <w:t>The groundwork has been laid on to ‘</w:t>
+        <w:t>The groundwork has been laid</w:t>
+      </w:r>
+      <w:r>
+        <w:rPr>
+          <w:rFonts w:ascii="Arial Black" w:hAnsi="Arial Black"/>
+          <w:sz w:val="24"/>
+          <w:szCs w:val="24"/>
+        </w:rPr>
+        <w:t xml:space="preserve"> , </w:t>
+      </w:r>
+      <w:r>
+        <w:rPr>
+          <w:rFonts w:ascii="Arial Black" w:hAnsi="Arial Black"/>
+          <w:sz w:val="24"/>
+          <w:szCs w:val="24"/>
+        </w:rPr>
+        <w:t xml:space="preserve"> on to ‘</w:t>
       </w:r>
       <w:proofErr w:type="gramStart"/>
       <w:r>
@@ -2636,6 +2660,9 @@
         <w:t xml:space="preserve"> </w:t>
       </w:r>
       <w:r>
+        <w:rPr>
+          <w:noProof/>
+        </w:rPr>
         <w:drawing>
           <wp:inline distT="0" distB="0" distL="0" distR="0" wp14:anchorId="08CA2305" wp14:editId="44715585">
             <wp:extent cx="7406640" cy="2400935"/>
@@ -2704,6 +2731,9 @@
         </w:rPr>
       </w:pPr>
       <w:r>
+        <w:rPr>
+          <w:noProof/>
+        </w:rPr>
         <w:drawing>
           <wp:inline distT="0" distB="0" distL="0" distR="0" wp14:anchorId="5B9FADD6" wp14:editId="2A9BC69F">
             <wp:extent cx="7406640" cy="1570355"/>
@@ -2780,6 +2810,9 @@
         <w:t xml:space="preserve">Look at 23 – prime ; look at all of his neighbors. There is at least one </w:t>
       </w:r>
       <w:r>
+        <w:rPr>
+          <w:noProof/>
+        </w:rPr>
         <w:drawing>
           <wp:inline distT="0" distB="0" distL="0" distR="0" wp14:anchorId="16AF18F4" wp14:editId="0B726210">
             <wp:extent cx="328930" cy="243205"/>
@@ -2963,6 +2996,9 @@
         </w:rPr>
       </w:pPr>
       <w:r>
+        <w:rPr>
+          <w:noProof/>
+        </w:rPr>
         <w:drawing>
           <wp:inline distT="0" distB="0" distL="0" distR="0" wp14:anchorId="3F99699E" wp14:editId="0C23F7E1">
             <wp:extent cx="7406640" cy="2400935"/>
@@ -3022,6 +3058,9 @@
         </w:rPr>
       </w:pPr>
       <w:r>
+        <w:rPr>
+          <w:noProof/>
+        </w:rPr>
         <w:drawing>
           <wp:inline distT="0" distB="0" distL="0" distR="0" wp14:anchorId="4FDE3191" wp14:editId="3081077F">
             <wp:extent cx="7406640" cy="2400935"/>
@@ -3081,6 +3120,9 @@
         </w:rPr>
       </w:pPr>
       <w:r>
+        <w:rPr>
+          <w:noProof/>
+        </w:rPr>
         <w:drawing>
           <wp:inline distT="0" distB="0" distL="0" distR="0" wp14:anchorId="543E0AF9" wp14:editId="6B5204A8">
             <wp:extent cx="7406640" cy="840105"/>
@@ -3162,17 +3204,12 @@
           <w:sz w:val="24"/>
           <w:szCs w:val="24"/>
         </w:rPr>
-        <w:t xml:space="preserve">The other values ‘in the neighborhood’ have </w:t>
-      </w:r>
-      <w:r>
-        <w:rPr>
-          <w:rFonts w:ascii="Arial Black" w:hAnsi="Arial Black"/>
-          <w:sz w:val="24"/>
-          <w:szCs w:val="24"/>
-        </w:rPr>
-        <w:t xml:space="preserve">at least one </w:t>
-      </w:r>
-      <w:r>
+        <w:t xml:space="preserve">The other values ‘in the neighborhood’ have at least one </w:t>
+      </w:r>
+      <w:r>
+        <w:rPr>
+          <w:noProof/>
+        </w:rPr>
         <w:drawing>
           <wp:inline distT="0" distB="0" distL="0" distR="0" wp14:anchorId="6348A95B" wp14:editId="7595F527">
             <wp:extent cx="328930" cy="243205"/>
@@ -3228,23 +3265,7 @@
           <w:sz w:val="24"/>
           <w:szCs w:val="24"/>
         </w:rPr>
-        <w:t xml:space="preserve"> yellow zero within the number of tries </w:t>
-      </w:r>
-      <w:r>
-        <w:rPr>
-          <w:rFonts w:ascii="Arial Black" w:hAnsi="Arial Black"/>
-          <w:sz w:val="24"/>
-          <w:szCs w:val="24"/>
-        </w:rPr>
-        <w:t>nine (9</w:t>
-      </w:r>
-      <w:r>
-        <w:rPr>
-          <w:rFonts w:ascii="Arial Black" w:hAnsi="Arial Black"/>
-          <w:sz w:val="24"/>
-          <w:szCs w:val="24"/>
-        </w:rPr>
-        <w:t xml:space="preserve">). </w:t>
+        <w:t xml:space="preserve"> yellow zero within the number of tries nine (9). </w:t>
       </w:r>
     </w:p>
     <w:p>
@@ -3333,51 +3354,30 @@
           <w:szCs w:val="24"/>
         </w:rPr>
         <w:lastRenderedPageBreak/>
-        <w:t>Looking at 79 and 83</w:t>
-      </w:r>
-      <w:r>
-        <w:rPr>
-          <w:rFonts w:ascii="Arial Black" w:hAnsi="Arial Black"/>
-          <w:sz w:val="24"/>
-          <w:szCs w:val="24"/>
-        </w:rPr>
-        <w:t xml:space="preserve"> </w:t>
-      </w:r>
-      <w:r>
-        <w:rPr>
-          <w:rFonts w:ascii="Arial Black" w:hAnsi="Arial Black"/>
-          <w:sz w:val="24"/>
-          <w:szCs w:val="24"/>
-        </w:rPr>
-        <w:t xml:space="preserve">, both fall in the ‘try’ of </w:t>
-      </w:r>
-      <w:r>
-        <w:rPr>
-          <w:rFonts w:ascii="Arial Black" w:hAnsi="Arial Black"/>
-          <w:sz w:val="24"/>
-          <w:szCs w:val="24"/>
-        </w:rPr>
-        <w:t>twelve (12).</w:t>
-      </w:r>
-    </w:p>
-    <w:p>
-      <w:pPr>
-        <w:rPr>
-          <w:rFonts w:ascii="Arial Black" w:hAnsi="Arial Black"/>
-          <w:sz w:val="24"/>
-          <w:szCs w:val="24"/>
-        </w:rPr>
-      </w:pPr>
-    </w:p>
-    <w:p>
-      <w:pPr>
-        <w:rPr>
-          <w:rFonts w:ascii="Arial Black" w:hAnsi="Arial Black"/>
-          <w:sz w:val="24"/>
-          <w:szCs w:val="24"/>
-        </w:rPr>
-      </w:pPr>
-      <w:r>
+        <w:t>Looking at 79 and 83 , both fall in the ‘try’ of twelve (12).</w:t>
+      </w:r>
+    </w:p>
+    <w:p>
+      <w:pPr>
+        <w:rPr>
+          <w:rFonts w:ascii="Arial Black" w:hAnsi="Arial Black"/>
+          <w:sz w:val="24"/>
+          <w:szCs w:val="24"/>
+        </w:rPr>
+      </w:pPr>
+    </w:p>
+    <w:p>
+      <w:pPr>
+        <w:rPr>
+          <w:rFonts w:ascii="Arial Black" w:hAnsi="Arial Black"/>
+          <w:sz w:val="24"/>
+          <w:szCs w:val="24"/>
+        </w:rPr>
+      </w:pPr>
+      <w:r>
+        <w:rPr>
+          <w:noProof/>
+        </w:rPr>
         <w:drawing>
           <wp:inline distT="0" distB="0" distL="0" distR="0" wp14:anchorId="7F8FC7D2" wp14:editId="194D8971">
             <wp:extent cx="7406640" cy="2400935"/>
@@ -3437,6 +3437,9 @@
         </w:rPr>
       </w:pPr>
       <w:r>
+        <w:rPr>
+          <w:noProof/>
+        </w:rPr>
         <w:drawing>
           <wp:inline distT="0" distB="0" distL="0" distR="0" wp14:anchorId="5FFA62D7" wp14:editId="5BCC78C0">
             <wp:extent cx="7406640" cy="2400935"/>
@@ -3496,6 +3499,9 @@
         </w:rPr>
       </w:pPr>
       <w:r>
+        <w:rPr>
+          <w:noProof/>
+        </w:rPr>
         <w:drawing>
           <wp:inline distT="0" distB="0" distL="0" distR="0" wp14:anchorId="407748B9" wp14:editId="0858A0DA">
             <wp:extent cx="7406640" cy="652145"/>
@@ -3569,25 +3575,12 @@
           <w:sz w:val="24"/>
           <w:szCs w:val="24"/>
         </w:rPr>
-        <w:t xml:space="preserve">The </w:t>
-      </w:r>
-      <w:r>
-        <w:rPr>
-          <w:rFonts w:ascii="Arial Black" w:hAnsi="Arial Black"/>
-          <w:sz w:val="24"/>
-          <w:szCs w:val="24"/>
-        </w:rPr>
-        <w:t>twelve</w:t>
-      </w:r>
-      <w:r>
-        <w:rPr>
-          <w:rFonts w:ascii="Arial Black" w:hAnsi="Arial Black"/>
-          <w:sz w:val="24"/>
-          <w:szCs w:val="24"/>
-        </w:rPr>
-        <w:t xml:space="preserve"> column is the max number of tries. The other values ‘in the neighborhood’ have at least one </w:t>
-      </w:r>
-      <w:r>
+        <w:t xml:space="preserve">The twelve column is the max number of tries. The other values ‘in the neighborhood’ have at least one </w:t>
+      </w:r>
+      <w:r>
+        <w:rPr>
+          <w:noProof/>
+        </w:rPr>
         <w:drawing>
           <wp:inline distT="0" distB="0" distL="0" distR="0" wp14:anchorId="6A995ED1" wp14:editId="18D75F8E">
             <wp:extent cx="328930" cy="243205"/>
@@ -3643,56 +3636,24 @@
           <w:sz w:val="24"/>
           <w:szCs w:val="24"/>
         </w:rPr>
-        <w:t xml:space="preserve"> yellow zero within the number of tries </w:t>
-      </w:r>
-      <w:r>
-        <w:rPr>
-          <w:rFonts w:ascii="Arial Black" w:hAnsi="Arial Black"/>
-          <w:sz w:val="24"/>
-          <w:szCs w:val="24"/>
-        </w:rPr>
-        <w:t>twelve</w:t>
-      </w:r>
-      <w:r>
-        <w:rPr>
-          <w:rFonts w:ascii="Arial Black" w:hAnsi="Arial Black"/>
-          <w:sz w:val="24"/>
-          <w:szCs w:val="24"/>
-        </w:rPr>
-        <w:t xml:space="preserve">. </w:t>
-      </w:r>
-    </w:p>
-    <w:p>
-      <w:pPr>
-        <w:rPr>
-          <w:rFonts w:ascii="Arial Black" w:hAnsi="Arial Black"/>
-          <w:sz w:val="24"/>
-          <w:szCs w:val="24"/>
-        </w:rPr>
-      </w:pPr>
-      <w:r>
-        <w:rPr>
-          <w:rFonts w:ascii="Arial Black" w:hAnsi="Arial Black"/>
-          <w:sz w:val="24"/>
-          <w:szCs w:val="24"/>
-        </w:rPr>
-        <w:t xml:space="preserve">If it has not happened within </w:t>
-      </w:r>
-      <w:r>
-        <w:rPr>
-          <w:rFonts w:ascii="Arial Black" w:hAnsi="Arial Black"/>
-          <w:sz w:val="24"/>
-          <w:szCs w:val="24"/>
-        </w:rPr>
-        <w:t xml:space="preserve">twelve (12) </w:t>
-      </w:r>
-      <w:r>
-        <w:rPr>
-          <w:rFonts w:ascii="Arial Black" w:hAnsi="Arial Black"/>
-          <w:sz w:val="24"/>
-          <w:szCs w:val="24"/>
-        </w:rPr>
-        <w:t xml:space="preserve"> tries it is not going to happen. Must be prime.</w:t>
+        <w:t xml:space="preserve"> yellow zero within the number of tries twelve. </w:t>
+      </w:r>
+    </w:p>
+    <w:p>
+      <w:pPr>
+        <w:rPr>
+          <w:rFonts w:ascii="Arial Black" w:hAnsi="Arial Black"/>
+          <w:sz w:val="24"/>
+          <w:szCs w:val="24"/>
+        </w:rPr>
+      </w:pPr>
+      <w:r>
+        <w:rPr>
+          <w:rFonts w:ascii="Arial Black" w:hAnsi="Arial Black"/>
+          <w:sz w:val="24"/>
+          <w:szCs w:val="24"/>
+        </w:rPr>
+        <w:t>If it has not happened within twelve (12)  tries it is not going to happen. Must be prime.</w:t>
       </w:r>
     </w:p>
     <w:p>
@@ -3764,66 +3725,21 @@
           <w:szCs w:val="24"/>
         </w:rPr>
         <w:lastRenderedPageBreak/>
-        <w:t xml:space="preserve">Looking at </w:t>
-      </w:r>
-      <w:r>
-        <w:rPr>
-          <w:rFonts w:ascii="Arial Black" w:hAnsi="Arial Black"/>
-          <w:sz w:val="24"/>
-          <w:szCs w:val="24"/>
-        </w:rPr>
-        <w:t>101</w:t>
-      </w:r>
-      <w:r>
-        <w:rPr>
-          <w:rFonts w:ascii="Arial Black" w:hAnsi="Arial Black"/>
-          <w:sz w:val="24"/>
-          <w:szCs w:val="24"/>
-        </w:rPr>
-        <w:t xml:space="preserve"> and </w:t>
-      </w:r>
-      <w:r>
-        <w:rPr>
-          <w:rFonts w:ascii="Arial Black" w:hAnsi="Arial Black"/>
-          <w:sz w:val="24"/>
-          <w:szCs w:val="24"/>
-        </w:rPr>
-        <w:t>10</w:t>
-      </w:r>
-      <w:r>
-        <w:rPr>
-          <w:rFonts w:ascii="Arial Black" w:hAnsi="Arial Black"/>
-          <w:sz w:val="24"/>
-          <w:szCs w:val="24"/>
-        </w:rPr>
-        <w:t xml:space="preserve">3 , both fall in the ‘try’ of </w:t>
-      </w:r>
-      <w:r>
-        <w:rPr>
-          <w:rFonts w:ascii="Arial Black" w:hAnsi="Arial Black"/>
-          <w:sz w:val="24"/>
-          <w:szCs w:val="24"/>
-        </w:rPr>
-        <w:t>fifteen (15</w:t>
-      </w:r>
-      <w:r>
-        <w:rPr>
-          <w:rFonts w:ascii="Arial Black" w:hAnsi="Arial Black"/>
-          <w:sz w:val="24"/>
-          <w:szCs w:val="24"/>
-        </w:rPr>
-        <w:t>).</w:t>
-      </w:r>
-    </w:p>
-    <w:p>
-      <w:pPr>
-        <w:rPr>
-          <w:rFonts w:ascii="Arial Black" w:hAnsi="Arial Black"/>
-          <w:sz w:val="24"/>
-          <w:szCs w:val="24"/>
-        </w:rPr>
-      </w:pPr>
-      <w:r>
+        <w:t>Looking at 101 and 103 , both fall in the ‘try’ of fifteen (15).</w:t>
+      </w:r>
+    </w:p>
+    <w:p>
+      <w:pPr>
+        <w:rPr>
+          <w:rFonts w:ascii="Arial Black" w:hAnsi="Arial Black"/>
+          <w:sz w:val="24"/>
+          <w:szCs w:val="24"/>
+        </w:rPr>
+      </w:pPr>
+      <w:r>
+        <w:rPr>
+          <w:noProof/>
+        </w:rPr>
         <w:drawing>
           <wp:inline distT="0" distB="0" distL="0" distR="0" wp14:anchorId="012F04CF" wp14:editId="2BA402A7">
             <wp:extent cx="7406640" cy="2400935"/>
@@ -3883,6 +3799,9 @@
         </w:rPr>
       </w:pPr>
       <w:r>
+        <w:rPr>
+          <w:noProof/>
+        </w:rPr>
         <w:drawing>
           <wp:inline distT="0" distB="0" distL="0" distR="0" wp14:anchorId="07CB4223" wp14:editId="019A330F">
             <wp:extent cx="7406640" cy="2400935"/>
@@ -3942,6 +3861,9 @@
         </w:rPr>
       </w:pPr>
       <w:r>
+        <w:rPr>
+          <w:noProof/>
+        </w:rPr>
         <w:drawing>
           <wp:inline distT="0" distB="0" distL="0" distR="0" wp14:anchorId="7D1A5A92" wp14:editId="63DE4CC4">
             <wp:extent cx="7406640" cy="527050"/>
@@ -4006,25 +3928,12 @@
           <w:sz w:val="24"/>
           <w:szCs w:val="24"/>
         </w:rPr>
-        <w:t xml:space="preserve">The </w:t>
-      </w:r>
-      <w:r>
-        <w:rPr>
-          <w:rFonts w:ascii="Arial Black" w:hAnsi="Arial Black"/>
-          <w:sz w:val="24"/>
-          <w:szCs w:val="24"/>
-        </w:rPr>
-        <w:t>fifteen</w:t>
-      </w:r>
-      <w:r>
-        <w:rPr>
-          <w:rFonts w:ascii="Arial Black" w:hAnsi="Arial Black"/>
-          <w:sz w:val="24"/>
-          <w:szCs w:val="24"/>
-        </w:rPr>
-        <w:t xml:space="preserve"> column is the max number of tries. The other values ‘in the neighborhood’ have at least one </w:t>
-      </w:r>
-      <w:r>
+        <w:t xml:space="preserve">The fifteen column is the max number of tries. The other values ‘in the neighborhood’ have at least one </w:t>
+      </w:r>
+      <w:r>
+        <w:rPr>
+          <w:noProof/>
+        </w:rPr>
         <w:drawing>
           <wp:inline distT="0" distB="0" distL="0" distR="0" wp14:anchorId="2FF81860" wp14:editId="5BCBEDF8">
             <wp:extent cx="328930" cy="243205"/>
@@ -4080,56 +3989,24 @@
           <w:sz w:val="24"/>
           <w:szCs w:val="24"/>
         </w:rPr>
-        <w:t xml:space="preserve"> yellow zero within the number of tries </w:t>
-      </w:r>
-      <w:r>
-        <w:rPr>
-          <w:rFonts w:ascii="Arial Black" w:hAnsi="Arial Black"/>
-          <w:sz w:val="24"/>
-          <w:szCs w:val="24"/>
-        </w:rPr>
-        <w:t>fifteen</w:t>
-      </w:r>
-      <w:r>
-        <w:rPr>
-          <w:rFonts w:ascii="Arial Black" w:hAnsi="Arial Black"/>
-          <w:sz w:val="24"/>
-          <w:szCs w:val="24"/>
-        </w:rPr>
-        <w:t xml:space="preserve">. </w:t>
-      </w:r>
-    </w:p>
-    <w:p>
-      <w:pPr>
-        <w:rPr>
-          <w:rFonts w:ascii="Arial Black" w:hAnsi="Arial Black"/>
-          <w:sz w:val="24"/>
-          <w:szCs w:val="24"/>
-        </w:rPr>
-      </w:pPr>
-      <w:r>
-        <w:rPr>
-          <w:rFonts w:ascii="Arial Black" w:hAnsi="Arial Black"/>
-          <w:sz w:val="24"/>
-          <w:szCs w:val="24"/>
-        </w:rPr>
-        <w:t xml:space="preserve">If it has not happened within </w:t>
-      </w:r>
-      <w:r>
-        <w:rPr>
-          <w:rFonts w:ascii="Arial Black" w:hAnsi="Arial Black"/>
-          <w:sz w:val="24"/>
-          <w:szCs w:val="24"/>
-        </w:rPr>
-        <w:t>fifteen (15)</w:t>
-      </w:r>
-      <w:r>
-        <w:rPr>
-          <w:rFonts w:ascii="Arial Black" w:hAnsi="Arial Black"/>
-          <w:sz w:val="24"/>
-          <w:szCs w:val="24"/>
-        </w:rPr>
-        <w:t xml:space="preserve">  tries it is not going to happen. Must be prime.</w:t>
+        <w:t xml:space="preserve"> yellow zero within the number of tries fifteen. </w:t>
+      </w:r>
+    </w:p>
+    <w:p>
+      <w:pPr>
+        <w:rPr>
+          <w:rFonts w:ascii="Arial Black" w:hAnsi="Arial Black"/>
+          <w:sz w:val="24"/>
+          <w:szCs w:val="24"/>
+        </w:rPr>
+      </w:pPr>
+      <w:r>
+        <w:rPr>
+          <w:rFonts w:ascii="Arial Black" w:hAnsi="Arial Black"/>
+          <w:sz w:val="24"/>
+          <w:szCs w:val="24"/>
+        </w:rPr>
+        <w:t>If it has not happened within fifteen (15)  tries it is not going to happen. Must be prime.</w:t>
       </w:r>
     </w:p>
     <w:p>
@@ -4314,6 +4191,9 @@
         </w:rPr>
       </w:pPr>
       <w:r>
+        <w:rPr>
+          <w:noProof/>
+        </w:rPr>
         <w:drawing>
           <wp:inline distT="0" distB="0" distL="0" distR="0" wp14:anchorId="62F2E70B" wp14:editId="03B895AB">
             <wp:extent cx="7406640" cy="761365"/>
@@ -4399,6 +4279,9 @@
         </w:rPr>
       </w:pPr>
       <w:r>
+        <w:rPr>
+          <w:noProof/>
+        </w:rPr>
         <w:drawing>
           <wp:inline distT="0" distB="0" distL="0" distR="0" wp14:anchorId="77C967E9" wp14:editId="44241A45">
             <wp:extent cx="6734175" cy="3162300"/>
@@ -4668,15 +4551,7 @@
           <w:sz w:val="24"/>
           <w:szCs w:val="24"/>
         </w:rPr>
-        <w:t xml:space="preserve"> </w:t>
-      </w:r>
-      <w:r>
-        <w:rPr>
-          <w:rFonts w:ascii="Arial Black" w:hAnsi="Arial Black"/>
-          <w:sz w:val="24"/>
-          <w:szCs w:val="24"/>
-        </w:rPr>
-        <w:t xml:space="preserve">and </w:t>
+        <w:t xml:space="preserve"> and </w:t>
       </w:r>
       <w:r>
         <w:rPr>
@@ -4722,6 +4597,9 @@
         </w:rPr>
       </w:pPr>
       <w:r>
+        <w:rPr>
+          <w:noProof/>
+        </w:rPr>
         <w:drawing>
           <wp:inline distT="0" distB="0" distL="0" distR="0" wp14:anchorId="14F9AD23" wp14:editId="65465182">
             <wp:extent cx="7406640" cy="636905"/>
@@ -4798,6 +4676,9 @@
         </w:rPr>
       </w:pPr>
       <w:r>
+        <w:rPr>
+          <w:noProof/>
+        </w:rPr>
         <w:drawing>
           <wp:inline distT="0" distB="0" distL="0" distR="0" wp14:anchorId="7858C71B" wp14:editId="77A9194C">
             <wp:extent cx="7406640" cy="2918460"/>
@@ -5755,6 +5636,7 @@
   <w:style w:type="character" w:default="1" w:styleId="DefaultParagraphFont">
     <w:name w:val="Default Paragraph Font"/>
     <w:uiPriority w:val="1"/>
+    <w:semiHidden/>
     <w:unhideWhenUsed/>
   </w:style>
   <w:style w:type="table" w:default="1" w:styleId="TableNormal">

</xml_diff>